<commit_message>
todas as user story's
</commit_message>
<xml_diff>
--- a/documentos/UserStory-Nocline.docx
+++ b/documentos/UserStory-Nocline.docx
@@ -5,10 +5,17 @@
     <w:p xmlns:wp14="http://schemas.microsoft.com/office/word/2010/wordml" wp14:paraId="2C078E63" wp14:textId="58452343">
       <w:pPr>
         <w:jc w:val="center"/>
+        <w:rPr>
+          <w:sz w:val="28"/>
+          <w:szCs w:val="28"/>
+        </w:rPr>
       </w:pPr>
       <w:bookmarkStart w:name="_Int_HfTSxzJv" w:id="1559077980"/>
       <w:r>
-        <w:rPr/>
+        <w:rPr>
+          <w:sz w:val="28"/>
+          <w:szCs w:val="28"/>
+        </w:rPr>
         <w:t>User Story Noc Line</w:t>
       </w:r>
       <w:bookmarkEnd w:id="1559077980"/>
@@ -16,214 +23,238 @@
     <w:p>
       <w:pPr>
         <w:pStyle w:val="Normal"/>
-        <w:jc w:val="left"/>
-      </w:pPr>
-      <w:r>
-        <w:rPr/>
-        <w:t xml:space="preserve">Eu </w:t>
-      </w:r>
-      <w:r>
-        <w:rPr/>
-        <w:t xml:space="preserve">Julio </w:t>
-      </w:r>
-      <w:r>
-        <w:rPr/>
-        <w:t xml:space="preserve"> Buffon</w:t>
-      </w:r>
-      <w:r>
-        <w:rPr/>
-        <w:t xml:space="preserve"> </w:t>
-      </w:r>
-      <w:r>
-        <w:rPr/>
-        <w:t>engenheiro</w:t>
-      </w:r>
-      <w:r>
-        <w:rPr/>
-        <w:t xml:space="preserve"> de Noc </w:t>
-      </w:r>
-      <w:r>
-        <w:rPr/>
-        <w:t xml:space="preserve">do metro </w:t>
-      </w:r>
-      <w:r>
-        <w:rPr/>
-        <w:t>trabalhando</w:t>
-      </w:r>
-      <w:r>
-        <w:rPr/>
-        <w:t xml:space="preserve"> no CCO </w:t>
-      </w:r>
-      <w:r>
-        <w:rPr/>
-        <w:t>necessito</w:t>
-      </w:r>
-      <w:r>
-        <w:rPr/>
-        <w:t xml:space="preserve"> de </w:t>
-      </w:r>
-      <w:r>
-        <w:rPr/>
-        <w:t xml:space="preserve">um </w:t>
-      </w:r>
-      <w:r>
-        <w:rPr/>
-        <w:t>sistema</w:t>
-      </w:r>
-      <w:r>
-        <w:rPr/>
-        <w:t xml:space="preserve"> que </w:t>
-      </w:r>
-      <w:r>
-        <w:rPr/>
-        <w:t>moitore</w:t>
-      </w:r>
-      <w:r>
-        <w:rPr/>
-        <w:t xml:space="preserve"> o hardware da </w:t>
-      </w:r>
-      <w:r>
-        <w:rPr/>
-        <w:t>maquina</w:t>
-      </w:r>
-      <w:r>
-        <w:rPr/>
-        <w:t xml:space="preserve"> que opera o software CBTC</w:t>
-      </w:r>
-      <w:r>
-        <w:rPr/>
-        <w:t xml:space="preserve"> e me </w:t>
-      </w:r>
-      <w:r>
-        <w:rPr/>
-        <w:t>mande</w:t>
-      </w:r>
-      <w:r>
-        <w:rPr/>
-        <w:t xml:space="preserve"> </w:t>
-      </w:r>
-      <w:r>
-        <w:rPr/>
-        <w:t>avisos</w:t>
-      </w:r>
-      <w:r>
-        <w:rPr/>
-        <w:t xml:space="preserve"> </w:t>
-      </w:r>
-      <w:r>
-        <w:rPr/>
-        <w:t>frequentes</w:t>
-      </w:r>
-      <w:r>
-        <w:rPr/>
-        <w:t xml:space="preserve"> </w:t>
-      </w:r>
-      <w:r>
-        <w:rPr/>
-        <w:t>sobre</w:t>
-      </w:r>
-      <w:r>
-        <w:rPr/>
-        <w:t xml:space="preserve"> o status da máquina </w:t>
-      </w:r>
-      <w:r>
-        <w:rPr/>
-        <w:t xml:space="preserve"> </w:t>
-      </w:r>
-      <w:r>
-        <w:rPr/>
-        <w:t xml:space="preserve">para que a </w:t>
-      </w:r>
-      <w:r>
-        <w:rPr/>
-        <w:t>máquina</w:t>
-      </w:r>
-      <w:r>
-        <w:rPr/>
-        <w:t xml:space="preserve"> </w:t>
-      </w:r>
-      <w:r>
-        <w:rPr/>
-        <w:t>não</w:t>
-      </w:r>
-      <w:r>
-        <w:rPr/>
-        <w:t xml:space="preserve"> pare de </w:t>
-      </w:r>
-      <w:r>
-        <w:rPr/>
-        <w:t>funcionar</w:t>
-      </w:r>
-      <w:r>
-        <w:rPr/>
-        <w:t xml:space="preserve"> </w:t>
-      </w:r>
-      <w:r>
-        <w:rPr/>
-        <w:t xml:space="preserve">para que </w:t>
-      </w:r>
-      <w:r>
-        <w:rPr/>
-        <w:t>não</w:t>
-      </w:r>
-      <w:r>
-        <w:rPr/>
-        <w:t xml:space="preserve">  </w:t>
-      </w:r>
-      <w:r>
-        <w:rPr/>
-        <w:t>haja</w:t>
-      </w:r>
-      <w:r>
-        <w:rPr/>
-        <w:t xml:space="preserve"> </w:t>
-      </w:r>
-      <w:r>
-        <w:rPr/>
-        <w:t>nenhuma</w:t>
-      </w:r>
-      <w:r>
-        <w:rPr/>
-        <w:t xml:space="preserve"> </w:t>
-      </w:r>
-      <w:r>
-        <w:rPr/>
-        <w:t>paralização</w:t>
-      </w:r>
-      <w:r>
-        <w:rPr/>
-        <w:t xml:space="preserve"> </w:t>
-      </w:r>
-      <w:r>
-        <w:rPr/>
-        <w:t>na</w:t>
-      </w:r>
-      <w:r>
-        <w:rPr/>
-        <w:t xml:space="preserve"> </w:t>
-      </w:r>
-      <w:r>
-        <w:rPr/>
-        <w:t>linha</w:t>
-      </w:r>
-      <w:r>
-        <w:rPr/>
-        <w:t>.</w:t>
-      </w:r>
-    </w:p>
-    <w:p>
-      <w:pPr>
-        <w:pStyle w:val="Normal"/>
-        <w:jc w:val="left"/>
+        <w:jc w:val="center"/>
       </w:pPr>
     </w:p>
     <w:p>
       <w:pPr>
         <w:pStyle w:val="Normal"/>
+        <w:jc w:val="center"/>
+      </w:pPr>
+    </w:p>
+    <w:p>
+      <w:pPr>
+        <w:pStyle w:val="ListParagraph"/>
+        <w:numPr>
+          <w:ilvl w:val="0"/>
+          <w:numId w:val="1"/>
+        </w:numPr>
         <w:jc w:val="left"/>
+        <w:rPr/>
       </w:pPr>
       <w:r>
         <w:rPr/>
+        <w:t xml:space="preserve">Eu </w:t>
+      </w:r>
+      <w:r>
+        <w:rPr/>
+        <w:t xml:space="preserve">Julio </w:t>
+      </w:r>
+      <w:r>
+        <w:rPr/>
+        <w:t xml:space="preserve"> Buffon</w:t>
+      </w:r>
+      <w:r>
+        <w:rPr/>
+        <w:t xml:space="preserve"> </w:t>
+      </w:r>
+      <w:r>
+        <w:rPr/>
+        <w:t>engenheiro</w:t>
+      </w:r>
+      <w:r>
+        <w:rPr/>
+        <w:t xml:space="preserve"> de Noc </w:t>
+      </w:r>
+      <w:r>
+        <w:rPr/>
+        <w:t xml:space="preserve">do metro </w:t>
+      </w:r>
+      <w:r>
+        <w:rPr/>
+        <w:t>trabalhando</w:t>
+      </w:r>
+      <w:r>
+        <w:rPr/>
+        <w:t xml:space="preserve"> no CCO </w:t>
+      </w:r>
+      <w:r>
+        <w:rPr/>
+        <w:t>necessito</w:t>
+      </w:r>
+      <w:r>
+        <w:rPr/>
+        <w:t xml:space="preserve"> de </w:t>
+      </w:r>
+      <w:r>
+        <w:rPr/>
+        <w:t xml:space="preserve">um </w:t>
+      </w:r>
+      <w:r>
+        <w:rPr/>
+        <w:t>sistema</w:t>
+      </w:r>
+      <w:r>
+        <w:rPr/>
+        <w:t xml:space="preserve"> que </w:t>
+      </w:r>
+      <w:r>
+        <w:rPr/>
+        <w:t>moitore</w:t>
+      </w:r>
+      <w:r>
+        <w:rPr/>
+        <w:t xml:space="preserve"> o hardware da </w:t>
+      </w:r>
+      <w:r>
+        <w:rPr/>
+        <w:t>maquina</w:t>
+      </w:r>
+      <w:r>
+        <w:rPr/>
+        <w:t xml:space="preserve"> que opera o software CBTC</w:t>
+      </w:r>
+      <w:r>
+        <w:rPr/>
+        <w:t xml:space="preserve"> e me </w:t>
+      </w:r>
+      <w:r>
+        <w:rPr/>
+        <w:t>mande</w:t>
+      </w:r>
+      <w:r>
+        <w:rPr/>
+        <w:t xml:space="preserve"> </w:t>
+      </w:r>
+      <w:r>
+        <w:rPr/>
+        <w:t>avisos</w:t>
+      </w:r>
+      <w:r>
+        <w:rPr/>
+        <w:t xml:space="preserve"> </w:t>
+      </w:r>
+      <w:r>
+        <w:rPr/>
+        <w:t>frequentes</w:t>
+      </w:r>
+      <w:r>
+        <w:rPr/>
+        <w:t xml:space="preserve"> </w:t>
+      </w:r>
+      <w:r>
+        <w:rPr/>
+        <w:t>sobre</w:t>
+      </w:r>
+      <w:r>
+        <w:rPr/>
+        <w:t xml:space="preserve"> o status da </w:t>
+      </w:r>
+      <w:r>
+        <w:rPr/>
+        <w:t>máquina</w:t>
+      </w:r>
+      <w:r>
+        <w:rPr/>
+        <w:t xml:space="preserve"> </w:t>
+      </w:r>
+      <w:r>
+        <w:rPr/>
+        <w:t xml:space="preserve"> </w:t>
+      </w:r>
+      <w:r>
+        <w:rPr/>
+        <w:t xml:space="preserve">para que a </w:t>
+      </w:r>
+      <w:r>
+        <w:rPr/>
+        <w:t>máquina</w:t>
+      </w:r>
+      <w:r>
+        <w:rPr/>
+        <w:t xml:space="preserve"> </w:t>
+      </w:r>
+      <w:r>
+        <w:rPr/>
+        <w:t>não</w:t>
+      </w:r>
+      <w:r>
+        <w:rPr/>
+        <w:t xml:space="preserve"> pare de </w:t>
+      </w:r>
+      <w:r>
+        <w:rPr/>
+        <w:t>funcionar</w:t>
+      </w:r>
+      <w:r>
+        <w:rPr/>
+        <w:t xml:space="preserve"> </w:t>
+      </w:r>
+      <w:r>
+        <w:rPr/>
+        <w:t xml:space="preserve">para que </w:t>
+      </w:r>
+      <w:r>
+        <w:rPr/>
+        <w:t>não</w:t>
+      </w:r>
+      <w:r>
+        <w:rPr/>
+        <w:t xml:space="preserve">  </w:t>
+      </w:r>
+      <w:r>
+        <w:rPr/>
+        <w:t>haja</w:t>
+      </w:r>
+      <w:r>
+        <w:rPr/>
+        <w:t xml:space="preserve"> </w:t>
+      </w:r>
+      <w:r>
+        <w:rPr/>
+        <w:t>nenhuma</w:t>
+      </w:r>
+      <w:r>
+        <w:rPr/>
+        <w:t xml:space="preserve"> </w:t>
+      </w:r>
+      <w:r>
+        <w:rPr/>
+        <w:t>paralização</w:t>
+      </w:r>
+      <w:r>
+        <w:rPr/>
+        <w:t xml:space="preserve"> </w:t>
+      </w:r>
+      <w:r>
+        <w:rPr/>
+        <w:t>na</w:t>
+      </w:r>
+      <w:r>
+        <w:rPr/>
+        <w:t xml:space="preserve"> </w:t>
+      </w:r>
+      <w:r>
+        <w:rPr/>
+        <w:t>linha</w:t>
+      </w:r>
+      <w:r>
+        <w:rPr/>
+        <w:t>.</w:t>
+      </w:r>
+    </w:p>
+    <w:p>
+      <w:pPr>
+        <w:pStyle w:val="ListParagraph"/>
+        <w:numPr>
+          <w:ilvl w:val="0"/>
+          <w:numId w:val="1"/>
+        </w:numPr>
+        <w:jc w:val="left"/>
+        <w:rPr/>
+      </w:pPr>
+      <w:r>
+        <w:rPr/>
         <w:t>Eu Fernando</w:t>
       </w:r>
       <w:r>
@@ -352,7 +383,1328 @@
       </w:r>
       <w:r>
         <w:rPr/>
-        <w:t xml:space="preserve"> que CCO me avise.</w:t>
+        <w:t xml:space="preserve"> que CCO me </w:t>
+      </w:r>
+      <w:r>
+        <w:rPr/>
+        <w:t>avise</w:t>
+      </w:r>
+      <w:r>
+        <w:rPr/>
+        <w:t>.</w:t>
+      </w:r>
+    </w:p>
+    <w:p>
+      <w:pPr>
+        <w:pStyle w:val="ListParagraph"/>
+        <w:numPr>
+          <w:ilvl w:val="0"/>
+          <w:numId w:val="1"/>
+        </w:numPr>
+        <w:jc w:val="left"/>
+        <w:rPr/>
+      </w:pPr>
+      <w:r>
+        <w:rPr/>
+        <w:t xml:space="preserve">Eu Kanye West </w:t>
+      </w:r>
+      <w:r>
+        <w:rPr/>
+        <w:t>como</w:t>
+      </w:r>
+      <w:r>
+        <w:rPr/>
+        <w:t xml:space="preserve"> um </w:t>
+      </w:r>
+      <w:r>
+        <w:rPr/>
+        <w:t>engenheiro</w:t>
+      </w:r>
+      <w:r>
+        <w:rPr/>
+        <w:t xml:space="preserve"> de </w:t>
+      </w:r>
+      <w:r>
+        <w:rPr/>
+        <w:t>manutenção</w:t>
+      </w:r>
+      <w:r>
+        <w:rPr/>
+        <w:t xml:space="preserve">, </w:t>
+      </w:r>
+      <w:r>
+        <w:rPr/>
+        <w:t>eu</w:t>
+      </w:r>
+      <w:r>
+        <w:rPr/>
+        <w:t xml:space="preserve"> </w:t>
+      </w:r>
+      <w:r>
+        <w:rPr/>
+        <w:t>quero</w:t>
+      </w:r>
+      <w:r>
+        <w:rPr/>
+        <w:t xml:space="preserve"> que o </w:t>
+      </w:r>
+      <w:r>
+        <w:rPr/>
+        <w:t>sistema</w:t>
+      </w:r>
+      <w:r>
+        <w:rPr/>
+        <w:t xml:space="preserve"> de </w:t>
+      </w:r>
+      <w:r>
+        <w:rPr/>
+        <w:t>monitoramento</w:t>
+      </w:r>
+      <w:r>
+        <w:rPr/>
+        <w:t xml:space="preserve"> </w:t>
+      </w:r>
+      <w:r>
+        <w:rPr/>
+        <w:t>tenha</w:t>
+      </w:r>
+      <w:r>
+        <w:rPr/>
+        <w:t xml:space="preserve"> </w:t>
+      </w:r>
+      <w:r>
+        <w:rPr/>
+        <w:t>recursos</w:t>
+      </w:r>
+      <w:r>
+        <w:rPr/>
+        <w:t xml:space="preserve"> de backup e </w:t>
+      </w:r>
+      <w:r>
+        <w:rPr/>
+        <w:t>recuperação</w:t>
+      </w:r>
+      <w:r>
+        <w:rPr/>
+        <w:t xml:space="preserve"> de dados </w:t>
+      </w:r>
+      <w:r>
+        <w:rPr/>
+        <w:t>robustos</w:t>
+      </w:r>
+      <w:r>
+        <w:rPr/>
+        <w:t xml:space="preserve">, para que </w:t>
+      </w:r>
+      <w:r>
+        <w:rPr/>
+        <w:t>nossos</w:t>
+      </w:r>
+      <w:r>
+        <w:rPr/>
+        <w:t xml:space="preserve"> dados </w:t>
+      </w:r>
+      <w:r>
+        <w:rPr/>
+        <w:t>críticos</w:t>
+      </w:r>
+      <w:r>
+        <w:rPr/>
+        <w:t xml:space="preserve"> </w:t>
+      </w:r>
+      <w:r>
+        <w:rPr/>
+        <w:t>estejam</w:t>
+      </w:r>
+      <w:r>
+        <w:rPr/>
+        <w:t xml:space="preserve"> sempre </w:t>
+      </w:r>
+      <w:r>
+        <w:rPr/>
+        <w:t>seguros</w:t>
+      </w:r>
+      <w:r>
+        <w:rPr/>
+        <w:t xml:space="preserve"> e </w:t>
+      </w:r>
+      <w:r>
+        <w:rPr/>
+        <w:t>disponíveis</w:t>
+      </w:r>
+      <w:r>
+        <w:rPr/>
+        <w:t xml:space="preserve">, </w:t>
+      </w:r>
+      <w:r>
+        <w:rPr/>
+        <w:t>mesmo</w:t>
+      </w:r>
+      <w:r>
+        <w:rPr/>
+        <w:t xml:space="preserve"> </w:t>
+      </w:r>
+      <w:r>
+        <w:rPr/>
+        <w:t>em</w:t>
+      </w:r>
+      <w:r>
+        <w:rPr/>
+        <w:t xml:space="preserve"> </w:t>
+      </w:r>
+      <w:r>
+        <w:rPr/>
+        <w:t>caso</w:t>
+      </w:r>
+      <w:r>
+        <w:rPr/>
+        <w:t xml:space="preserve"> de </w:t>
+      </w:r>
+      <w:r>
+        <w:rPr/>
+        <w:t>falha</w:t>
+      </w:r>
+      <w:r>
+        <w:rPr/>
+        <w:t xml:space="preserve"> do </w:t>
+      </w:r>
+      <w:r>
+        <w:rPr/>
+        <w:t>sistema</w:t>
+      </w:r>
+      <w:r>
+        <w:rPr/>
+        <w:t>.</w:t>
+      </w:r>
+    </w:p>
+    <w:p>
+      <w:pPr>
+        <w:pStyle w:val="ListParagraph"/>
+        <w:numPr>
+          <w:ilvl w:val="0"/>
+          <w:numId w:val="1"/>
+        </w:numPr>
+        <w:jc w:val="left"/>
+        <w:rPr/>
+      </w:pPr>
+      <w:r>
+        <w:rPr/>
+        <w:t xml:space="preserve">Eu Rodrigo Goes </w:t>
+      </w:r>
+      <w:r>
+        <w:rPr/>
+        <w:t>como</w:t>
+      </w:r>
+      <w:r>
+        <w:rPr/>
+        <w:t xml:space="preserve"> um </w:t>
+      </w:r>
+      <w:r>
+        <w:rPr/>
+        <w:t>gerente</w:t>
+      </w:r>
+      <w:r>
+        <w:rPr/>
+        <w:t xml:space="preserve"> de </w:t>
+      </w:r>
+      <w:r>
+        <w:rPr/>
+        <w:t>operações</w:t>
+      </w:r>
+      <w:r>
+        <w:rPr/>
+        <w:t xml:space="preserve">, </w:t>
+      </w:r>
+      <w:r>
+        <w:rPr/>
+        <w:t>eu</w:t>
+      </w:r>
+      <w:r>
+        <w:rPr/>
+        <w:t xml:space="preserve"> </w:t>
+      </w:r>
+      <w:r>
+        <w:rPr/>
+        <w:t>quero</w:t>
+      </w:r>
+      <w:r>
+        <w:rPr/>
+        <w:t xml:space="preserve"> </w:t>
+      </w:r>
+      <w:r>
+        <w:rPr/>
+        <w:t>receber</w:t>
+      </w:r>
+      <w:r>
+        <w:rPr/>
+        <w:t xml:space="preserve"> </w:t>
+      </w:r>
+      <w:r>
+        <w:rPr/>
+        <w:t>notificações</w:t>
+      </w:r>
+      <w:r>
+        <w:rPr/>
+        <w:t xml:space="preserve"> </w:t>
+      </w:r>
+      <w:r>
+        <w:rPr/>
+        <w:t>automáticas</w:t>
+      </w:r>
+      <w:r>
+        <w:rPr/>
+        <w:t xml:space="preserve"> via Slack </w:t>
+      </w:r>
+      <w:r>
+        <w:rPr/>
+        <w:t>quando</w:t>
+      </w:r>
+      <w:r>
+        <w:rPr/>
+        <w:t xml:space="preserve"> o </w:t>
+      </w:r>
+      <w:r>
+        <w:rPr/>
+        <w:t>desempenho</w:t>
+      </w:r>
+      <w:r>
+        <w:rPr/>
+        <w:t xml:space="preserve"> de hardware de </w:t>
+      </w:r>
+      <w:r>
+        <w:rPr/>
+        <w:t>qualquer</w:t>
+      </w:r>
+      <w:r>
+        <w:rPr/>
+        <w:t xml:space="preserve"> </w:t>
+      </w:r>
+      <w:r>
+        <w:rPr/>
+        <w:t>estação</w:t>
+      </w:r>
+      <w:r>
+        <w:rPr/>
+        <w:t xml:space="preserve"> </w:t>
+      </w:r>
+      <w:r>
+        <w:rPr/>
+        <w:t>metroviária</w:t>
+      </w:r>
+      <w:r>
+        <w:rPr/>
+        <w:t xml:space="preserve"> </w:t>
+      </w:r>
+      <w:r>
+        <w:rPr/>
+        <w:t>atingir</w:t>
+      </w:r>
+      <w:r>
+        <w:rPr/>
+        <w:t xml:space="preserve"> </w:t>
+      </w:r>
+      <w:r>
+        <w:rPr/>
+        <w:t>níveis</w:t>
+      </w:r>
+      <w:r>
+        <w:rPr/>
+        <w:t xml:space="preserve"> </w:t>
+      </w:r>
+      <w:r>
+        <w:rPr/>
+        <w:t>críticos</w:t>
+      </w:r>
+      <w:r>
+        <w:rPr/>
+        <w:t xml:space="preserve">, para que </w:t>
+      </w:r>
+      <w:r>
+        <w:rPr/>
+        <w:t>eu</w:t>
+      </w:r>
+      <w:r>
+        <w:rPr/>
+        <w:t xml:space="preserve"> </w:t>
+      </w:r>
+      <w:r>
+        <w:rPr/>
+        <w:t>possa</w:t>
+      </w:r>
+      <w:r>
+        <w:rPr/>
+        <w:t xml:space="preserve"> </w:t>
+      </w:r>
+      <w:r>
+        <w:rPr/>
+        <w:t>tomar</w:t>
+      </w:r>
+      <w:r>
+        <w:rPr/>
+        <w:t xml:space="preserve"> </w:t>
+      </w:r>
+      <w:r>
+        <w:rPr/>
+        <w:t>ações</w:t>
+      </w:r>
+      <w:r>
+        <w:rPr/>
+        <w:t xml:space="preserve"> </w:t>
+      </w:r>
+      <w:r>
+        <w:rPr/>
+        <w:t>imediatas</w:t>
+      </w:r>
+      <w:r>
+        <w:rPr/>
+        <w:t xml:space="preserve"> para </w:t>
+      </w:r>
+      <w:r>
+        <w:rPr/>
+        <w:t>evitar</w:t>
+      </w:r>
+      <w:r>
+        <w:rPr/>
+        <w:t xml:space="preserve"> </w:t>
+      </w:r>
+      <w:r>
+        <w:rPr/>
+        <w:t>paralisações</w:t>
+      </w:r>
+      <w:r>
+        <w:rPr/>
+        <w:t>.</w:t>
+      </w:r>
+    </w:p>
+    <w:p>
+      <w:pPr>
+        <w:pStyle w:val="ListParagraph"/>
+        <w:numPr>
+          <w:ilvl w:val="0"/>
+          <w:numId w:val="1"/>
+        </w:numPr>
+        <w:jc w:val="left"/>
+        <w:rPr/>
+      </w:pPr>
+      <w:r>
+        <w:rPr/>
+        <w:t xml:space="preserve">Eu Renato </w:t>
+      </w:r>
+      <w:r>
+        <w:rPr/>
+        <w:t>Muzy</w:t>
+      </w:r>
+      <w:r>
+        <w:rPr/>
+        <w:t xml:space="preserve"> </w:t>
+      </w:r>
+      <w:r>
+        <w:rPr/>
+        <w:t>como</w:t>
+      </w:r>
+      <w:r>
+        <w:rPr/>
+        <w:t xml:space="preserve"> um </w:t>
+      </w:r>
+      <w:r>
+        <w:rPr/>
+        <w:t>engenheiro</w:t>
+      </w:r>
+      <w:r>
+        <w:rPr/>
+        <w:t xml:space="preserve"> de </w:t>
+      </w:r>
+      <w:r>
+        <w:rPr/>
+        <w:t>manutenção</w:t>
+      </w:r>
+      <w:r>
+        <w:rPr/>
+        <w:t xml:space="preserve">, </w:t>
+      </w:r>
+      <w:r>
+        <w:rPr/>
+        <w:t>eu</w:t>
+      </w:r>
+      <w:r>
+        <w:rPr/>
+        <w:t xml:space="preserve"> </w:t>
+      </w:r>
+      <w:r>
+        <w:rPr/>
+        <w:t>quero</w:t>
+      </w:r>
+      <w:r>
+        <w:rPr/>
+        <w:t xml:space="preserve"> </w:t>
+      </w:r>
+      <w:r>
+        <w:rPr/>
+        <w:t>acessar</w:t>
+      </w:r>
+      <w:r>
+        <w:rPr/>
+        <w:t xml:space="preserve"> dashboards </w:t>
+      </w:r>
+      <w:r>
+        <w:rPr/>
+        <w:t>interativos</w:t>
+      </w:r>
+      <w:r>
+        <w:rPr/>
+        <w:t xml:space="preserve"> que me </w:t>
+      </w:r>
+      <w:r>
+        <w:rPr/>
+        <w:t>permitam</w:t>
+      </w:r>
+      <w:r>
+        <w:rPr/>
+        <w:t xml:space="preserve"> </w:t>
+      </w:r>
+      <w:r>
+        <w:rPr/>
+        <w:t>analisar</w:t>
+      </w:r>
+      <w:r>
+        <w:rPr/>
+        <w:t xml:space="preserve"> </w:t>
+      </w:r>
+      <w:r>
+        <w:rPr/>
+        <w:t>tendências</w:t>
+      </w:r>
+      <w:r>
+        <w:rPr/>
+        <w:t xml:space="preserve"> de </w:t>
+      </w:r>
+      <w:r>
+        <w:rPr/>
+        <w:t>desempenho</w:t>
+      </w:r>
+      <w:r>
+        <w:rPr/>
+        <w:t xml:space="preserve"> de hardware </w:t>
+      </w:r>
+      <w:r>
+        <w:rPr/>
+        <w:t>ao</w:t>
+      </w:r>
+      <w:r>
+        <w:rPr/>
+        <w:t xml:space="preserve"> </w:t>
+      </w:r>
+      <w:r>
+        <w:rPr/>
+        <w:t>longo</w:t>
+      </w:r>
+      <w:r>
+        <w:rPr/>
+        <w:t xml:space="preserve"> do tempo, para que </w:t>
+      </w:r>
+      <w:r>
+        <w:rPr/>
+        <w:t>eu</w:t>
+      </w:r>
+      <w:r>
+        <w:rPr/>
+        <w:t xml:space="preserve"> </w:t>
+      </w:r>
+      <w:r>
+        <w:rPr/>
+        <w:t>possa</w:t>
+      </w:r>
+      <w:r>
+        <w:rPr/>
+        <w:t xml:space="preserve"> </w:t>
+      </w:r>
+      <w:r>
+        <w:rPr/>
+        <w:t>planejar</w:t>
+      </w:r>
+      <w:r>
+        <w:rPr/>
+        <w:t xml:space="preserve"> a </w:t>
+      </w:r>
+      <w:r>
+        <w:rPr/>
+        <w:t>manutenção</w:t>
+      </w:r>
+      <w:r>
+        <w:rPr/>
+        <w:t xml:space="preserve"> </w:t>
+      </w:r>
+      <w:r>
+        <w:rPr/>
+        <w:t>preventiva</w:t>
+      </w:r>
+      <w:r>
+        <w:rPr/>
+        <w:t xml:space="preserve"> de forma </w:t>
+      </w:r>
+      <w:r>
+        <w:rPr/>
+        <w:t>eficaz</w:t>
+      </w:r>
+      <w:r>
+        <w:rPr/>
+        <w:t>.</w:t>
+      </w:r>
+    </w:p>
+    <w:p>
+      <w:pPr>
+        <w:pStyle w:val="ListParagraph"/>
+        <w:numPr>
+          <w:ilvl w:val="0"/>
+          <w:numId w:val="1"/>
+        </w:numPr>
+        <w:jc w:val="left"/>
+        <w:rPr/>
+      </w:pPr>
+      <w:r>
+        <w:rPr/>
+        <w:t xml:space="preserve">Eu Paulo Cariani </w:t>
+      </w:r>
+      <w:r>
+        <w:rPr/>
+        <w:t>como</w:t>
+      </w:r>
+      <w:r>
+        <w:rPr/>
+        <w:t xml:space="preserve"> um </w:t>
+      </w:r>
+      <w:r>
+        <w:rPr/>
+        <w:t>cliente</w:t>
+      </w:r>
+      <w:r>
+        <w:rPr/>
+        <w:t xml:space="preserve"> novo, </w:t>
+      </w:r>
+      <w:r>
+        <w:rPr/>
+        <w:t>eu</w:t>
+      </w:r>
+      <w:r>
+        <w:rPr/>
+        <w:t xml:space="preserve"> </w:t>
+      </w:r>
+      <w:r>
+        <w:rPr/>
+        <w:t>quero</w:t>
+      </w:r>
+      <w:r>
+        <w:rPr/>
+        <w:t xml:space="preserve"> ser </w:t>
+      </w:r>
+      <w:r>
+        <w:rPr/>
+        <w:t>capaz</w:t>
+      </w:r>
+      <w:r>
+        <w:rPr/>
+        <w:t xml:space="preserve"> de se registrar </w:t>
+      </w:r>
+      <w:r>
+        <w:rPr/>
+        <w:t>facilmente</w:t>
+      </w:r>
+      <w:r>
+        <w:rPr/>
+        <w:t xml:space="preserve"> no </w:t>
+      </w:r>
+      <w:r>
+        <w:rPr/>
+        <w:t>sistema</w:t>
+      </w:r>
+      <w:r>
+        <w:rPr/>
+        <w:t xml:space="preserve"> online, </w:t>
+      </w:r>
+      <w:r>
+        <w:rPr/>
+        <w:t>fornecendo</w:t>
+      </w:r>
+      <w:r>
+        <w:rPr/>
+        <w:t xml:space="preserve"> </w:t>
+      </w:r>
+      <w:r>
+        <w:rPr/>
+        <w:t>informações</w:t>
+      </w:r>
+      <w:r>
+        <w:rPr/>
+        <w:t xml:space="preserve"> </w:t>
+      </w:r>
+      <w:r>
+        <w:rPr/>
+        <w:t>básicas</w:t>
+      </w:r>
+      <w:r>
+        <w:rPr/>
+        <w:t xml:space="preserve"> da </w:t>
+      </w:r>
+      <w:r>
+        <w:rPr/>
+        <w:t>minha</w:t>
+      </w:r>
+      <w:r>
+        <w:rPr/>
+        <w:t xml:space="preserve"> </w:t>
+      </w:r>
+      <w:r>
+        <w:rPr/>
+        <w:t>empresa</w:t>
+      </w:r>
+      <w:r>
+        <w:rPr/>
+        <w:t xml:space="preserve">, para que </w:t>
+      </w:r>
+      <w:r>
+        <w:rPr/>
+        <w:t>eu</w:t>
+      </w:r>
+      <w:r>
+        <w:rPr/>
+        <w:t xml:space="preserve"> </w:t>
+      </w:r>
+      <w:r>
+        <w:rPr/>
+        <w:t>possa</w:t>
+      </w:r>
+      <w:r>
+        <w:rPr/>
+        <w:t xml:space="preserve"> </w:t>
+      </w:r>
+      <w:r>
+        <w:rPr/>
+        <w:t>começar</w:t>
+      </w:r>
+      <w:r>
+        <w:rPr/>
+        <w:t xml:space="preserve"> a </w:t>
+      </w:r>
+      <w:r>
+        <w:rPr/>
+        <w:t>monitorar</w:t>
+      </w:r>
+      <w:r>
+        <w:rPr/>
+        <w:t xml:space="preserve"> o hardware das </w:t>
+      </w:r>
+      <w:r>
+        <w:rPr/>
+        <w:t>nossas</w:t>
+      </w:r>
+      <w:r>
+        <w:rPr/>
+        <w:t xml:space="preserve"> </w:t>
+      </w:r>
+      <w:r>
+        <w:rPr/>
+        <w:t>estações</w:t>
+      </w:r>
+      <w:r>
+        <w:rPr/>
+        <w:t xml:space="preserve"> </w:t>
+      </w:r>
+      <w:r>
+        <w:rPr/>
+        <w:t>metroviárias</w:t>
+      </w:r>
+      <w:r>
+        <w:rPr/>
+        <w:t>.</w:t>
+      </w:r>
+    </w:p>
+    <w:p>
+      <w:pPr>
+        <w:pStyle w:val="ListParagraph"/>
+        <w:numPr>
+          <w:ilvl w:val="0"/>
+          <w:numId w:val="1"/>
+        </w:numPr>
+        <w:jc w:val="left"/>
+        <w:rPr/>
+      </w:pPr>
+      <w:r>
+        <w:rPr/>
+        <w:t xml:space="preserve">Eu Justin Bieber </w:t>
+      </w:r>
+      <w:r>
+        <w:rPr/>
+        <w:t>como</w:t>
+      </w:r>
+      <w:r>
+        <w:rPr/>
+        <w:t xml:space="preserve"> um </w:t>
+      </w:r>
+      <w:r>
+        <w:rPr/>
+        <w:t>administrador</w:t>
+      </w:r>
+      <w:r>
+        <w:rPr/>
+        <w:t xml:space="preserve"> de </w:t>
+      </w:r>
+      <w:r>
+        <w:rPr/>
+        <w:t>sistema</w:t>
+      </w:r>
+      <w:r>
+        <w:rPr/>
+        <w:t xml:space="preserve">, </w:t>
+      </w:r>
+      <w:r>
+        <w:rPr/>
+        <w:t>eu</w:t>
+      </w:r>
+      <w:r>
+        <w:rPr/>
+        <w:t xml:space="preserve"> </w:t>
+      </w:r>
+      <w:r>
+        <w:rPr/>
+        <w:t>quero</w:t>
+      </w:r>
+      <w:r>
+        <w:rPr/>
+        <w:t xml:space="preserve"> </w:t>
+      </w:r>
+      <w:r>
+        <w:rPr/>
+        <w:t>ter</w:t>
+      </w:r>
+      <w:r>
+        <w:rPr/>
+        <w:t xml:space="preserve"> a </w:t>
+      </w:r>
+      <w:r>
+        <w:rPr/>
+        <w:t>capacidade</w:t>
+      </w:r>
+      <w:r>
+        <w:rPr/>
+        <w:t xml:space="preserve"> de </w:t>
+      </w:r>
+      <w:r>
+        <w:rPr/>
+        <w:t>gerenciar</w:t>
+      </w:r>
+      <w:r>
+        <w:rPr/>
+        <w:t xml:space="preserve"> as </w:t>
+      </w:r>
+      <w:r>
+        <w:rPr/>
+        <w:t>contas</w:t>
+      </w:r>
+      <w:r>
+        <w:rPr/>
+        <w:t xml:space="preserve"> de </w:t>
+      </w:r>
+      <w:r>
+        <w:rPr/>
+        <w:t>usuários</w:t>
+      </w:r>
+      <w:r>
+        <w:rPr/>
+        <w:t xml:space="preserve"> da </w:t>
+      </w:r>
+      <w:r>
+        <w:rPr/>
+        <w:t>minha</w:t>
+      </w:r>
+      <w:r>
+        <w:rPr/>
+        <w:t xml:space="preserve"> </w:t>
+      </w:r>
+      <w:r>
+        <w:rPr/>
+        <w:t>empresa</w:t>
+      </w:r>
+      <w:r>
+        <w:rPr/>
+        <w:t xml:space="preserve">, </w:t>
+      </w:r>
+      <w:r>
+        <w:rPr/>
+        <w:t>atribuindo</w:t>
+      </w:r>
+      <w:r>
+        <w:rPr/>
+        <w:t xml:space="preserve"> </w:t>
+      </w:r>
+      <w:r>
+        <w:rPr/>
+        <w:t>funções</w:t>
+      </w:r>
+      <w:r>
+        <w:rPr/>
+        <w:t xml:space="preserve"> </w:t>
+      </w:r>
+      <w:r>
+        <w:rPr/>
+        <w:t>específicas</w:t>
+      </w:r>
+      <w:r>
+        <w:rPr/>
+        <w:t xml:space="preserve">, </w:t>
+      </w:r>
+      <w:r>
+        <w:rPr/>
+        <w:t>como</w:t>
+      </w:r>
+      <w:r>
+        <w:rPr/>
+        <w:t xml:space="preserve"> </w:t>
+      </w:r>
+      <w:r>
+        <w:rPr/>
+        <w:t>engenheiro</w:t>
+      </w:r>
+      <w:r>
+        <w:rPr/>
+        <w:t xml:space="preserve"> de </w:t>
+      </w:r>
+      <w:r>
+        <w:rPr/>
+        <w:t>manutenção</w:t>
+      </w:r>
+      <w:r>
+        <w:rPr/>
+        <w:t xml:space="preserve"> </w:t>
+      </w:r>
+      <w:r>
+        <w:rPr/>
+        <w:t>ou</w:t>
+      </w:r>
+      <w:r>
+        <w:rPr/>
+        <w:t xml:space="preserve"> </w:t>
+      </w:r>
+      <w:r>
+        <w:rPr/>
+        <w:t>gerente</w:t>
+      </w:r>
+      <w:r>
+        <w:rPr/>
+        <w:t xml:space="preserve"> de </w:t>
+      </w:r>
+      <w:r>
+        <w:rPr/>
+        <w:t>operações</w:t>
+      </w:r>
+      <w:r>
+        <w:rPr/>
+        <w:t xml:space="preserve">, para </w:t>
+      </w:r>
+      <w:r>
+        <w:rPr/>
+        <w:t>garantir</w:t>
+      </w:r>
+      <w:r>
+        <w:rPr/>
+        <w:t xml:space="preserve"> o </w:t>
+      </w:r>
+      <w:r>
+        <w:rPr/>
+        <w:t>acesso</w:t>
+      </w:r>
+      <w:r>
+        <w:rPr/>
+        <w:t xml:space="preserve"> </w:t>
+      </w:r>
+      <w:r>
+        <w:rPr/>
+        <w:t>adequado</w:t>
+      </w:r>
+      <w:r>
+        <w:rPr/>
+        <w:t xml:space="preserve"> </w:t>
+      </w:r>
+      <w:r>
+        <w:rPr/>
+        <w:t>às</w:t>
+      </w:r>
+      <w:r>
+        <w:rPr/>
+        <w:t xml:space="preserve"> </w:t>
+      </w:r>
+      <w:r>
+        <w:rPr/>
+        <w:t>funcionalidades</w:t>
+      </w:r>
+      <w:r>
+        <w:rPr/>
+        <w:t xml:space="preserve"> do </w:t>
+      </w:r>
+      <w:r>
+        <w:rPr/>
+        <w:t>sistema</w:t>
+      </w:r>
+      <w:r>
+        <w:rPr/>
+        <w:t>.</w:t>
+      </w:r>
+    </w:p>
+    <w:p>
+      <w:pPr>
+        <w:pStyle w:val="ListParagraph"/>
+        <w:numPr>
+          <w:ilvl w:val="0"/>
+          <w:numId w:val="1"/>
+        </w:numPr>
+        <w:jc w:val="left"/>
+        <w:rPr/>
+      </w:pPr>
+      <w:r>
+        <w:rPr/>
+        <w:t xml:space="preserve">Eu Jonathan Calleri </w:t>
+      </w:r>
+      <w:r>
+        <w:rPr/>
+        <w:t>como</w:t>
+      </w:r>
+      <w:r>
+        <w:rPr/>
+        <w:t xml:space="preserve"> um </w:t>
+      </w:r>
+      <w:r>
+        <w:rPr/>
+        <w:t>cliente</w:t>
+      </w:r>
+      <w:r>
+        <w:rPr/>
+        <w:t xml:space="preserve">, </w:t>
+      </w:r>
+      <w:r>
+        <w:rPr/>
+        <w:t>eu</w:t>
+      </w:r>
+      <w:r>
+        <w:rPr/>
+        <w:t xml:space="preserve"> </w:t>
+      </w:r>
+      <w:r>
+        <w:rPr/>
+        <w:t>quero</w:t>
+      </w:r>
+      <w:r>
+        <w:rPr/>
+        <w:t xml:space="preserve"> </w:t>
+      </w:r>
+      <w:r>
+        <w:rPr/>
+        <w:t>receber</w:t>
+      </w:r>
+      <w:r>
+        <w:rPr/>
+        <w:t xml:space="preserve"> </w:t>
+      </w:r>
+      <w:r>
+        <w:rPr/>
+        <w:t>treinamento</w:t>
+      </w:r>
+      <w:r>
+        <w:rPr/>
+        <w:t xml:space="preserve"> </w:t>
+      </w:r>
+      <w:r>
+        <w:rPr/>
+        <w:t>inicial</w:t>
+      </w:r>
+      <w:r>
+        <w:rPr/>
+        <w:t xml:space="preserve"> </w:t>
+      </w:r>
+      <w:r>
+        <w:rPr/>
+        <w:t>sobre</w:t>
+      </w:r>
+      <w:r>
+        <w:rPr/>
+        <w:t xml:space="preserve"> </w:t>
+      </w:r>
+      <w:r>
+        <w:rPr/>
+        <w:t>como</w:t>
+      </w:r>
+      <w:r>
+        <w:rPr/>
+        <w:t xml:space="preserve"> usar </w:t>
+      </w:r>
+      <w:r>
+        <w:rPr/>
+        <w:t>eficazmente</w:t>
+      </w:r>
+      <w:r>
+        <w:rPr/>
+        <w:t xml:space="preserve"> o </w:t>
+      </w:r>
+      <w:r>
+        <w:rPr/>
+        <w:t>sistema</w:t>
+      </w:r>
+      <w:r>
+        <w:rPr/>
+        <w:t xml:space="preserve"> de </w:t>
+      </w:r>
+      <w:r>
+        <w:rPr/>
+        <w:t>monitoramento</w:t>
+      </w:r>
+      <w:r>
+        <w:rPr/>
+        <w:t xml:space="preserve"> de hardware, para que </w:t>
+      </w:r>
+      <w:r>
+        <w:rPr/>
+        <w:t>eu</w:t>
+      </w:r>
+      <w:r>
+        <w:rPr/>
+        <w:t xml:space="preserve"> </w:t>
+      </w:r>
+      <w:r>
+        <w:rPr/>
+        <w:t>possa</w:t>
+      </w:r>
+      <w:r>
+        <w:rPr/>
+        <w:t xml:space="preserve"> </w:t>
+      </w:r>
+      <w:r>
+        <w:rPr/>
+        <w:t>começar</w:t>
+      </w:r>
+      <w:r>
+        <w:rPr/>
+        <w:t xml:space="preserve"> a </w:t>
+      </w:r>
+      <w:r>
+        <w:rPr/>
+        <w:t>tirar</w:t>
+      </w:r>
+      <w:r>
+        <w:rPr/>
+        <w:t xml:space="preserve"> o </w:t>
+      </w:r>
+      <w:r>
+        <w:rPr/>
+        <w:t>máximo</w:t>
+      </w:r>
+      <w:r>
+        <w:rPr/>
+        <w:t xml:space="preserve"> </w:t>
+      </w:r>
+      <w:r>
+        <w:rPr/>
+        <w:t>proveito</w:t>
+      </w:r>
+      <w:r>
+        <w:rPr/>
+        <w:t xml:space="preserve"> da </w:t>
+      </w:r>
+      <w:r>
+        <w:rPr/>
+        <w:t>solução</w:t>
+      </w:r>
+      <w:r>
+        <w:rPr/>
+        <w:t xml:space="preserve"> </w:t>
+      </w:r>
+      <w:r>
+        <w:rPr/>
+        <w:t>rapidamente</w:t>
+      </w:r>
+      <w:r>
+        <w:rPr/>
+        <w:t>.</w:t>
+      </w:r>
+    </w:p>
+    <w:p>
+      <w:pPr>
+        <w:pStyle w:val="ListParagraph"/>
+        <w:numPr>
+          <w:ilvl w:val="0"/>
+          <w:numId w:val="1"/>
+        </w:numPr>
+        <w:jc w:val="left"/>
+        <w:rPr/>
+      </w:pPr>
+      <w:r>
+        <w:rPr/>
+        <w:t xml:space="preserve">Eu Travis Scott </w:t>
+      </w:r>
+      <w:r>
+        <w:rPr/>
+        <w:t>como</w:t>
+      </w:r>
+      <w:r>
+        <w:rPr/>
+        <w:t xml:space="preserve"> um </w:t>
+      </w:r>
+      <w:r>
+        <w:rPr/>
+        <w:t>engenheiro</w:t>
+      </w:r>
+      <w:r>
+        <w:rPr/>
+        <w:t xml:space="preserve"> de </w:t>
+      </w:r>
+      <w:r>
+        <w:rPr/>
+        <w:t>manutenção</w:t>
+      </w:r>
+      <w:r>
+        <w:rPr/>
+        <w:t xml:space="preserve">, </w:t>
+      </w:r>
+      <w:r>
+        <w:rPr/>
+        <w:t>eu</w:t>
+      </w:r>
+      <w:r>
+        <w:rPr/>
+        <w:t xml:space="preserve"> </w:t>
+      </w:r>
+      <w:r>
+        <w:rPr/>
+        <w:t>quero</w:t>
+      </w:r>
+      <w:r>
+        <w:rPr/>
+        <w:t xml:space="preserve"> que o </w:t>
+      </w:r>
+      <w:r>
+        <w:rPr/>
+        <w:t>sistema</w:t>
+      </w:r>
+      <w:r>
+        <w:rPr/>
+        <w:t xml:space="preserve"> de </w:t>
+      </w:r>
+      <w:r>
+        <w:rPr/>
+        <w:t>monitoramento</w:t>
+      </w:r>
+      <w:r>
+        <w:rPr/>
+        <w:t xml:space="preserve"> </w:t>
+      </w:r>
+      <w:r>
+        <w:rPr/>
+        <w:t>tenha</w:t>
+      </w:r>
+      <w:r>
+        <w:rPr/>
+        <w:t xml:space="preserve"> </w:t>
+      </w:r>
+      <w:r>
+        <w:rPr/>
+        <w:t>recursos</w:t>
+      </w:r>
+      <w:r>
+        <w:rPr/>
+        <w:t xml:space="preserve"> de backup e </w:t>
+      </w:r>
+      <w:r>
+        <w:rPr/>
+        <w:t>recuperação</w:t>
+      </w:r>
+      <w:r>
+        <w:rPr/>
+        <w:t xml:space="preserve"> de dados </w:t>
+      </w:r>
+      <w:r>
+        <w:rPr/>
+        <w:t>robustos</w:t>
+      </w:r>
+      <w:r>
+        <w:rPr/>
+        <w:t xml:space="preserve">, para que </w:t>
+      </w:r>
+      <w:r>
+        <w:rPr/>
+        <w:t>nossos</w:t>
+      </w:r>
+      <w:r>
+        <w:rPr/>
+        <w:t xml:space="preserve"> dados </w:t>
+      </w:r>
+      <w:r>
+        <w:rPr/>
+        <w:t>críticos</w:t>
+      </w:r>
+      <w:r>
+        <w:rPr/>
+        <w:t xml:space="preserve"> </w:t>
+      </w:r>
+      <w:r>
+        <w:rPr/>
+        <w:t>estejam</w:t>
+      </w:r>
+      <w:r>
+        <w:rPr/>
+        <w:t xml:space="preserve"> sempre </w:t>
+      </w:r>
+      <w:r>
+        <w:rPr/>
+        <w:t>seguros</w:t>
+      </w:r>
+      <w:r>
+        <w:rPr/>
+        <w:t xml:space="preserve"> e </w:t>
+      </w:r>
+      <w:r>
+        <w:rPr/>
+        <w:t>disponíveis</w:t>
+      </w:r>
+      <w:r>
+        <w:rPr/>
+        <w:t xml:space="preserve">, </w:t>
+      </w:r>
+      <w:r>
+        <w:rPr/>
+        <w:t>mesmo</w:t>
+      </w:r>
+      <w:r>
+        <w:rPr/>
+        <w:t xml:space="preserve"> </w:t>
+      </w:r>
+      <w:r>
+        <w:rPr/>
+        <w:t>em</w:t>
+      </w:r>
+      <w:r>
+        <w:rPr/>
+        <w:t xml:space="preserve"> </w:t>
+      </w:r>
+      <w:r>
+        <w:rPr/>
+        <w:t>caso</w:t>
+      </w:r>
+      <w:r>
+        <w:rPr/>
+        <w:t xml:space="preserve"> de </w:t>
+      </w:r>
+      <w:r>
+        <w:rPr/>
+        <w:t>falha</w:t>
+      </w:r>
+      <w:r>
+        <w:rPr/>
+        <w:t xml:space="preserve"> do </w:t>
+      </w:r>
+      <w:r>
+        <w:rPr/>
+        <w:t>sistema</w:t>
+      </w:r>
+      <w:r>
+        <w:rPr/>
+        <w:t>.</w:t>
       </w:r>
     </w:p>
     <w:sectPr>
@@ -374,6 +1726,126 @@
   </int2:observations>
   <int2:intelligenceSettings/>
 </int2:intelligence>
+</file>
+
+<file path=word/numbering.xml><?xml version="1.0" encoding="utf-8"?>
+<w:numbering xmlns:w="http://schemas.openxmlformats.org/wordprocessingml/2006/main">
+  <w:abstractNum xmlns:w="http://schemas.openxmlformats.org/wordprocessingml/2006/main" w:abstractNumId="1">
+    <w:nsid w:val="37397aee"/>
+    <w:multiLevelType xmlns:w="http://schemas.openxmlformats.org/wordprocessingml/2006/main" w:val="hybridMultilevel"/>
+    <w:lvl xmlns:w="http://schemas.openxmlformats.org/wordprocessingml/2006/main" w:ilvl="0">
+      <w:start w:val="1"/>
+      <w:numFmt w:val="bullet"/>
+      <w:lvlText w:val=""/>
+      <w:lvlJc w:val="left"/>
+      <w:pPr>
+        <w:ind w:left="720" w:hanging="360"/>
+      </w:pPr>
+      <w:rPr>
+        <w:rFonts w:hint="default" w:ascii="Symbol" w:hAnsi="Symbol"/>
+      </w:rPr>
+    </w:lvl>
+    <w:lvl xmlns:w="http://schemas.openxmlformats.org/wordprocessingml/2006/main" w:ilvl="1">
+      <w:start w:val="1"/>
+      <w:numFmt w:val="bullet"/>
+      <w:lvlText w:val="o"/>
+      <w:lvlJc w:val="left"/>
+      <w:pPr>
+        <w:ind w:left="1440" w:hanging="360"/>
+      </w:pPr>
+      <w:rPr>
+        <w:rFonts w:hint="default" w:ascii="Courier New" w:hAnsi="Courier New"/>
+      </w:rPr>
+    </w:lvl>
+    <w:lvl xmlns:w="http://schemas.openxmlformats.org/wordprocessingml/2006/main" w:ilvl="2">
+      <w:start w:val="1"/>
+      <w:numFmt w:val="bullet"/>
+      <w:lvlText w:val=""/>
+      <w:lvlJc w:val="left"/>
+      <w:pPr>
+        <w:ind w:left="2160" w:hanging="360"/>
+      </w:pPr>
+      <w:rPr>
+        <w:rFonts w:hint="default" w:ascii="Wingdings" w:hAnsi="Wingdings"/>
+      </w:rPr>
+    </w:lvl>
+    <w:lvl xmlns:w="http://schemas.openxmlformats.org/wordprocessingml/2006/main" w:ilvl="3">
+      <w:start w:val="1"/>
+      <w:numFmt w:val="bullet"/>
+      <w:lvlText w:val=""/>
+      <w:lvlJc w:val="left"/>
+      <w:pPr>
+        <w:ind w:left="2880" w:hanging="360"/>
+      </w:pPr>
+      <w:rPr>
+        <w:rFonts w:hint="default" w:ascii="Symbol" w:hAnsi="Symbol"/>
+      </w:rPr>
+    </w:lvl>
+    <w:lvl xmlns:w="http://schemas.openxmlformats.org/wordprocessingml/2006/main" w:ilvl="4">
+      <w:start w:val="1"/>
+      <w:numFmt w:val="bullet"/>
+      <w:lvlText w:val="o"/>
+      <w:lvlJc w:val="left"/>
+      <w:pPr>
+        <w:ind w:left="3600" w:hanging="360"/>
+      </w:pPr>
+      <w:rPr>
+        <w:rFonts w:hint="default" w:ascii="Courier New" w:hAnsi="Courier New"/>
+      </w:rPr>
+    </w:lvl>
+    <w:lvl xmlns:w="http://schemas.openxmlformats.org/wordprocessingml/2006/main" w:ilvl="5">
+      <w:start w:val="1"/>
+      <w:numFmt w:val="bullet"/>
+      <w:lvlText w:val=""/>
+      <w:lvlJc w:val="left"/>
+      <w:pPr>
+        <w:ind w:left="4320" w:hanging="360"/>
+      </w:pPr>
+      <w:rPr>
+        <w:rFonts w:hint="default" w:ascii="Wingdings" w:hAnsi="Wingdings"/>
+      </w:rPr>
+    </w:lvl>
+    <w:lvl xmlns:w="http://schemas.openxmlformats.org/wordprocessingml/2006/main" w:ilvl="6">
+      <w:start w:val="1"/>
+      <w:numFmt w:val="bullet"/>
+      <w:lvlText w:val=""/>
+      <w:lvlJc w:val="left"/>
+      <w:pPr>
+        <w:ind w:left="5040" w:hanging="360"/>
+      </w:pPr>
+      <w:rPr>
+        <w:rFonts w:hint="default" w:ascii="Symbol" w:hAnsi="Symbol"/>
+      </w:rPr>
+    </w:lvl>
+    <w:lvl xmlns:w="http://schemas.openxmlformats.org/wordprocessingml/2006/main" w:ilvl="7">
+      <w:start w:val="1"/>
+      <w:numFmt w:val="bullet"/>
+      <w:lvlText w:val="o"/>
+      <w:lvlJc w:val="left"/>
+      <w:pPr>
+        <w:ind w:left="5760" w:hanging="360"/>
+      </w:pPr>
+      <w:rPr>
+        <w:rFonts w:hint="default" w:ascii="Courier New" w:hAnsi="Courier New"/>
+      </w:rPr>
+    </w:lvl>
+    <w:lvl xmlns:w="http://schemas.openxmlformats.org/wordprocessingml/2006/main" w:ilvl="8">
+      <w:start w:val="1"/>
+      <w:numFmt w:val="bullet"/>
+      <w:lvlText w:val=""/>
+      <w:lvlJc w:val="left"/>
+      <w:pPr>
+        <w:ind w:left="6480" w:hanging="360"/>
+      </w:pPr>
+      <w:rPr>
+        <w:rFonts w:hint="default" w:ascii="Wingdings" w:hAnsi="Wingdings"/>
+      </w:rPr>
+    </w:lvl>
+  </w:abstractNum>
+  <w:num w:numId="1">
+    <w:abstractNumId w:val="1"/>
+  </w:num>
+</w:numbering>
 </file>
 
 <file path=word/styles.xml><?xml version="1.0" encoding="utf-8"?>
@@ -797,6 +2269,16 @@
     <w:semiHidden/>
     <w:unhideWhenUsed/>
   </w:style>
+  <w:style xmlns:w14="http://schemas.microsoft.com/office/word/2010/wordml" xmlns:mc="http://schemas.openxmlformats.org/markup-compatibility/2006" xmlns:w="http://schemas.openxmlformats.org/wordprocessingml/2006/main" w:type="paragraph" w:styleId="ListParagraph" mc:Ignorable="w14">
+    <w:name xmlns:w="http://schemas.openxmlformats.org/wordprocessingml/2006/main" w:val="List Paragraph"/>
+    <w:basedOn xmlns:w="http://schemas.openxmlformats.org/wordprocessingml/2006/main" w:val="Normal"/>
+    <w:uiPriority xmlns:w="http://schemas.openxmlformats.org/wordprocessingml/2006/main" w:val="34"/>
+    <w:qFormat xmlns:w="http://schemas.openxmlformats.org/wordprocessingml/2006/main"/>
+    <w:pPr xmlns:w="http://schemas.openxmlformats.org/wordprocessingml/2006/main">
+      <w:ind xmlns:w="http://schemas.openxmlformats.org/wordprocessingml/2006/main" w:left="720"/>
+      <w:contextualSpacing xmlns:w="http://schemas.openxmlformats.org/wordprocessingml/2006/main"/>
+    </w:pPr>
+  </w:style>
 </w:styles>
 </file>
 

</xml_diff>